<commit_message>
lab 3 report finished
</commit_message>
<xml_diff>
--- a/Rapporter/Lab3 rapport.docx
+++ b/Rapporter/Lab3 rapport.docx
@@ -71,7 +71,7 @@
     <w:p/>
     <w:p>
       <w:pPr>
-        <w:pStyle w:val="Rubrik"/>
+        <w:pStyle w:val="Title"/>
         <w:rPr>
           <w:u w:val="single"/>
         </w:rPr>
@@ -145,7 +145,7 @@
       <w:hyperlink r:id="rId6" w:history="1">
         <w:r>
           <w:rPr>
-            <w:rStyle w:val="Hyperlnk"/>
+            <w:rStyle w:val="Hyperlink"/>
           </w:rPr>
           <w:t>Oscstr-9@student.ltu.se</w:t>
         </w:r>
@@ -153,72 +153,43 @@
     </w:p>
     <w:p>
       <w:hyperlink r:id="rId7" w:history="1">
-        <w:r>
-          <w:rPr>
-            <w:rStyle w:val="Hyperlnk"/>
-            <w:lang w:val="en-US"/>
-          </w:rPr>
-          <w:t>GitHub - oscstr-9/</w:t>
-        </w:r>
         <w:proofErr w:type="spellStart"/>
         <w:r>
           <w:rPr>
-            <w:rStyle w:val="Hyperlnk"/>
-            <w:lang w:val="en-US"/>
+            <w:rStyle w:val="Hyperlink"/>
           </w:rPr>
-          <w:t>Datorspels</w:t>
+          <w:t>GitHub</w:t>
         </w:r>
         <w:proofErr w:type="spellEnd"/>
         <w:r>
           <w:rPr>
-            <w:rStyle w:val="Hyperlnk"/>
-            <w:lang w:val="en-US"/>
+            <w:rStyle w:val="Hyperlink"/>
           </w:rPr>
-          <w:t>-AI---S0006D</w:t>
+          <w:t xml:space="preserve"> - oscstr-9/Datorspels-AI---S0006D</w:t>
         </w:r>
       </w:hyperlink>
     </w:p>
     <w:p>
-      <w:pPr>
-        <w:rPr>
-          <w:lang w:val="en-US"/>
-        </w:rPr>
-      </w:pPr>
-      <w:r>
-        <w:rPr>
-          <w:lang w:val="en-US"/>
-        </w:rPr>
+      <w:r>
         <w:t>15</w:t>
       </w:r>
       <w:r>
-        <w:rPr>
-          <w:lang w:val="en-US"/>
-        </w:rPr>
-        <w:t>/0</w:t>
-      </w:r>
-      <w:r>
-        <w:rPr>
-          <w:lang w:val="en-US"/>
-        </w:rPr>
+        <w:t>/</w:t>
+      </w:r>
+      <w:proofErr w:type="gramStart"/>
+      <w:r>
+        <w:t>0</w:t>
+      </w:r>
+      <w:r>
         <w:t>3</w:t>
       </w:r>
       <w:r>
-        <w:rPr>
-          <w:lang w:val="en-US"/>
-        </w:rPr>
         <w:t>-2021</w:t>
       </w:r>
-    </w:p>
-    <w:p>
-      <w:pPr>
-        <w:rPr>
-          <w:lang w:val="en-US"/>
-        </w:rPr>
-      </w:pPr>
-      <w:r>
-        <w:rPr>
-          <w:lang w:val="en-US"/>
-        </w:rPr>
+      <w:proofErr w:type="gramEnd"/>
+    </w:p>
+    <w:p>
+      <w:r>
         <w:br w:type="page"/>
       </w:r>
     </w:p>
@@ -246,7 +217,7 @@
       <w:sdtContent>
         <w:p>
           <w:pPr>
-            <w:pStyle w:val="Innehllsfrteckningsrubrik"/>
+            <w:pStyle w:val="TOCHeading"/>
           </w:pPr>
           <w:r>
             <w:t>Innehållsförteckning</w:t>
@@ -254,7 +225,7 @@
         </w:p>
         <w:p>
           <w:pPr>
-            <w:pStyle w:val="Innehll1"/>
+            <w:pStyle w:val="TOC1"/>
             <w:tabs>
               <w:tab w:val="right" w:leader="dot" w:pos="9062"/>
             </w:tabs>
@@ -273,10 +244,10 @@
           <w:r>
             <w:fldChar w:fldCharType="separate"/>
           </w:r>
-          <w:hyperlink w:anchor="_Toc66691251" w:history="1">
-            <w:r>
-              <w:rPr>
-                <w:rStyle w:val="Hyperlnk"/>
+          <w:hyperlink w:anchor="_Toc66707264" w:history="1">
+            <w:r>
+              <w:rPr>
+                <w:rStyle w:val="Hyperlink"/>
                 <w:noProof/>
               </w:rPr>
               <w:t>Problemspecifikation</w:t>
@@ -300,7 +271,7 @@
                 <w:noProof/>
                 <w:webHidden/>
               </w:rPr>
-              <w:instrText xml:space="preserve"> PAGEREF _Toc66691251 \h </w:instrText>
+              <w:instrText xml:space="preserve"> PAGEREF _Toc66707264 \h </w:instrText>
             </w:r>
             <w:r>
               <w:rPr>
@@ -333,7 +304,7 @@
         </w:p>
         <w:p>
           <w:pPr>
-            <w:pStyle w:val="Innehll1"/>
+            <w:pStyle w:val="TOC1"/>
             <w:tabs>
               <w:tab w:val="right" w:leader="dot" w:pos="9062"/>
             </w:tabs>
@@ -343,10 +314,10 @@
               <w:lang w:eastAsia="sv-SE"/>
             </w:rPr>
           </w:pPr>
-          <w:hyperlink w:anchor="_Toc66691252" w:history="1">
-            <w:r>
-              <w:rPr>
-                <w:rStyle w:val="Hyperlnk"/>
+          <w:hyperlink w:anchor="_Toc66707265" w:history="1">
+            <w:r>
+              <w:rPr>
+                <w:rStyle w:val="Hyperlink"/>
                 <w:noProof/>
               </w:rPr>
               <w:t>Användarhandledning</w:t>
@@ -370,7 +341,7 @@
                 <w:noProof/>
                 <w:webHidden/>
               </w:rPr>
-              <w:instrText xml:space="preserve"> PAGEREF _Toc66691252 \h </w:instrText>
+              <w:instrText xml:space="preserve"> PAGEREF _Toc66707265 \h </w:instrText>
             </w:r>
             <w:r>
               <w:rPr>
@@ -403,7 +374,7 @@
         </w:p>
         <w:p>
           <w:pPr>
-            <w:pStyle w:val="Innehll1"/>
+            <w:pStyle w:val="TOC1"/>
             <w:tabs>
               <w:tab w:val="right" w:leader="dot" w:pos="9062"/>
             </w:tabs>
@@ -413,13 +384,13 @@
               <w:lang w:eastAsia="sv-SE"/>
             </w:rPr>
           </w:pPr>
-          <w:hyperlink w:anchor="_Toc66691253" w:history="1">
-            <w:r>
-              <w:rPr>
-                <w:rStyle w:val="Hyperlnk"/>
-                <w:noProof/>
-              </w:rPr>
-              <w:t>Algoritmbeskrivning</w:t>
+          <w:hyperlink w:anchor="_Toc66707266" w:history="1">
+            <w:r>
+              <w:rPr>
+                <w:rStyle w:val="Hyperlink"/>
+                <w:noProof/>
+              </w:rPr>
+              <w:t>Algoritm- och Systembeskrivning</w:t>
             </w:r>
             <w:r>
               <w:rPr>
@@ -440,7 +411,7 @@
                 <w:noProof/>
                 <w:webHidden/>
               </w:rPr>
-              <w:instrText xml:space="preserve"> PAGEREF _Toc66691253 \h </w:instrText>
+              <w:instrText xml:space="preserve"> PAGEREF _Toc66707266 \h </w:instrText>
             </w:r>
             <w:r>
               <w:rPr>
@@ -473,7 +444,7 @@
         </w:p>
         <w:p>
           <w:pPr>
-            <w:pStyle w:val="Innehll1"/>
+            <w:pStyle w:val="TOC1"/>
             <w:tabs>
               <w:tab w:val="right" w:leader="dot" w:pos="9062"/>
             </w:tabs>
@@ -483,13 +454,13 @@
               <w:lang w:eastAsia="sv-SE"/>
             </w:rPr>
           </w:pPr>
-          <w:hyperlink w:anchor="_Toc66691254" w:history="1">
-            <w:r>
-              <w:rPr>
-                <w:rStyle w:val="Hyperlnk"/>
-                <w:noProof/>
-              </w:rPr>
-              <w:t>Systembeskrivning</w:t>
+          <w:hyperlink w:anchor="_Toc66707267" w:history="1">
+            <w:r>
+              <w:rPr>
+                <w:rStyle w:val="Hyperlink"/>
+                <w:noProof/>
+              </w:rPr>
+              <w:t>Lösningens begränsningar</w:t>
             </w:r>
             <w:r>
               <w:rPr>
@@ -510,7 +481,7 @@
                 <w:noProof/>
                 <w:webHidden/>
               </w:rPr>
-              <w:instrText xml:space="preserve"> PAGEREF _Toc66691254 \h </w:instrText>
+              <w:instrText xml:space="preserve"> PAGEREF _Toc66707267 \h </w:instrText>
             </w:r>
             <w:r>
               <w:rPr>
@@ -530,7 +501,7 @@
                 <w:noProof/>
                 <w:webHidden/>
               </w:rPr>
-              <w:t>2</w:t>
+              <w:t>3</w:t>
             </w:r>
             <w:r>
               <w:rPr>
@@ -543,7 +514,7 @@
         </w:p>
         <w:p>
           <w:pPr>
-            <w:pStyle w:val="Innehll1"/>
+            <w:pStyle w:val="TOC1"/>
             <w:tabs>
               <w:tab w:val="right" w:leader="dot" w:pos="9062"/>
             </w:tabs>
@@ -553,13 +524,13 @@
               <w:lang w:eastAsia="sv-SE"/>
             </w:rPr>
           </w:pPr>
-          <w:hyperlink w:anchor="_Toc66691255" w:history="1">
-            <w:r>
-              <w:rPr>
-                <w:rStyle w:val="Hyperlnk"/>
-                <w:noProof/>
-              </w:rPr>
-              <w:t>Lösningens begränsningar</w:t>
+          <w:hyperlink w:anchor="_Toc66707268" w:history="1">
+            <w:r>
+              <w:rPr>
+                <w:rStyle w:val="Hyperlink"/>
+                <w:noProof/>
+              </w:rPr>
+              <w:t>Diskussion</w:t>
             </w:r>
             <w:r>
               <w:rPr>
@@ -580,7 +551,7 @@
                 <w:noProof/>
                 <w:webHidden/>
               </w:rPr>
-              <w:instrText xml:space="preserve"> PAGEREF _Toc66691255 \h </w:instrText>
+              <w:instrText xml:space="preserve"> PAGEREF _Toc66707268 \h </w:instrText>
             </w:r>
             <w:r>
               <w:rPr>
@@ -600,147 +571,7 @@
                 <w:noProof/>
                 <w:webHidden/>
               </w:rPr>
-              <w:t>2</w:t>
-            </w:r>
-            <w:r>
-              <w:rPr>
-                <w:noProof/>
-                <w:webHidden/>
-              </w:rPr>
-              <w:fldChar w:fldCharType="end"/>
-            </w:r>
-          </w:hyperlink>
-        </w:p>
-        <w:p>
-          <w:pPr>
-            <w:pStyle w:val="Innehll1"/>
-            <w:tabs>
-              <w:tab w:val="right" w:leader="dot" w:pos="9062"/>
-            </w:tabs>
-            <w:rPr>
-              <w:rFonts w:eastAsiaTheme="minorEastAsia"/>
-              <w:noProof/>
-              <w:lang w:eastAsia="sv-SE"/>
-            </w:rPr>
-          </w:pPr>
-          <w:hyperlink w:anchor="_Toc66691256" w:history="1">
-            <w:r>
-              <w:rPr>
-                <w:rStyle w:val="Hyperlnk"/>
-                <w:noProof/>
-              </w:rPr>
-              <w:t>Diskussion</w:t>
-            </w:r>
-            <w:r>
-              <w:rPr>
-                <w:noProof/>
-                <w:webHidden/>
-              </w:rPr>
-              <w:tab/>
-            </w:r>
-            <w:r>
-              <w:rPr>
-                <w:noProof/>
-                <w:webHidden/>
-              </w:rPr>
-              <w:fldChar w:fldCharType="begin"/>
-            </w:r>
-            <w:r>
-              <w:rPr>
-                <w:noProof/>
-                <w:webHidden/>
-              </w:rPr>
-              <w:instrText xml:space="preserve"> PAGEREF _Toc66691256 \h </w:instrText>
-            </w:r>
-            <w:r>
-              <w:rPr>
-                <w:noProof/>
-                <w:webHidden/>
-              </w:rPr>
-            </w:r>
-            <w:r>
-              <w:rPr>
-                <w:noProof/>
-                <w:webHidden/>
-              </w:rPr>
-              <w:fldChar w:fldCharType="separate"/>
-            </w:r>
-            <w:r>
-              <w:rPr>
-                <w:noProof/>
-                <w:webHidden/>
-              </w:rPr>
-              <w:t>2</w:t>
-            </w:r>
-            <w:r>
-              <w:rPr>
-                <w:noProof/>
-                <w:webHidden/>
-              </w:rPr>
-              <w:fldChar w:fldCharType="end"/>
-            </w:r>
-          </w:hyperlink>
-        </w:p>
-        <w:p>
-          <w:pPr>
-            <w:pStyle w:val="Innehll1"/>
-            <w:tabs>
-              <w:tab w:val="right" w:leader="dot" w:pos="9062"/>
-            </w:tabs>
-            <w:rPr>
-              <w:rFonts w:eastAsiaTheme="minorEastAsia"/>
-              <w:noProof/>
-              <w:lang w:eastAsia="sv-SE"/>
-            </w:rPr>
-          </w:pPr>
-          <w:hyperlink w:anchor="_Toc66691257" w:history="1">
-            <w:r>
-              <w:rPr>
-                <w:rStyle w:val="Hyperlnk"/>
-                <w:noProof/>
-              </w:rPr>
-              <w:t>Testkörningar</w:t>
-            </w:r>
-            <w:r>
-              <w:rPr>
-                <w:noProof/>
-                <w:webHidden/>
-              </w:rPr>
-              <w:tab/>
-            </w:r>
-            <w:r>
-              <w:rPr>
-                <w:noProof/>
-                <w:webHidden/>
-              </w:rPr>
-              <w:fldChar w:fldCharType="begin"/>
-            </w:r>
-            <w:r>
-              <w:rPr>
-                <w:noProof/>
-                <w:webHidden/>
-              </w:rPr>
-              <w:instrText xml:space="preserve"> PAGEREF _Toc66691257 \h </w:instrText>
-            </w:r>
-            <w:r>
-              <w:rPr>
-                <w:noProof/>
-                <w:webHidden/>
-              </w:rPr>
-            </w:r>
-            <w:r>
-              <w:rPr>
-                <w:noProof/>
-                <w:webHidden/>
-              </w:rPr>
-              <w:fldChar w:fldCharType="separate"/>
-            </w:r>
-            <w:r>
-              <w:rPr>
-                <w:noProof/>
-                <w:webHidden/>
-              </w:rPr>
-              <w:t>2</w:t>
+              <w:t>3</w:t>
             </w:r>
             <w:r>
               <w:rPr>
@@ -769,9 +600,9 @@
     </w:p>
     <w:p>
       <w:pPr>
-        <w:pStyle w:val="Rubrik1"/>
+        <w:pStyle w:val="Heading1"/>
       </w:pPr>
-      <w:bookmarkStart w:id="0" w:name="_Toc66691251"/>
+      <w:bookmarkStart w:id="0" w:name="_Toc66707264"/>
       <w:r>
         <w:lastRenderedPageBreak/>
         <w:t>Problemspecifikation</w:t>
@@ -796,7 +627,7 @@
     </w:p>
     <w:p>
       <w:pPr>
-        <w:pStyle w:val="Normalwebb"/>
+        <w:pStyle w:val="NormalWeb"/>
         <w:shd w:val="clear" w:color="auto" w:fill="FFFFFF"/>
         <w:spacing w:before="180" w:beforeAutospacing="0" w:after="180" w:afterAutospacing="0"/>
         <w:rPr>
@@ -867,7 +698,7 @@
     </w:p>
     <w:p>
       <w:pPr>
-        <w:pStyle w:val="Normalwebb"/>
+        <w:pStyle w:val="NormalWeb"/>
         <w:shd w:val="clear" w:color="auto" w:fill="FFFFFF"/>
         <w:spacing w:before="180" w:beforeAutospacing="0" w:after="180" w:afterAutospacing="0"/>
         <w:rPr>
@@ -879,7 +710,7 @@
       </w:pPr>
       <w:r>
         <w:rPr>
-          <w:rStyle w:val="Stark"/>
+          <w:rStyle w:val="Strong"/>
           <w:rFonts w:asciiTheme="minorHAnsi" w:eastAsiaTheme="majorEastAsia" w:hAnsiTheme="minorHAnsi" w:cstheme="minorHAnsi"/>
           <w:b w:val="0"/>
           <w:bCs w:val="0"/>
@@ -891,7 +722,7 @@
       </w:r>
       <w:r>
         <w:rPr>
-          <w:rStyle w:val="Stark"/>
+          <w:rStyle w:val="Strong"/>
           <w:rFonts w:asciiTheme="minorHAnsi" w:eastAsiaTheme="majorEastAsia" w:hAnsiTheme="minorHAnsi" w:cstheme="minorHAnsi"/>
           <w:b w:val="0"/>
           <w:bCs w:val="0"/>
@@ -944,7 +775,7 @@
     </w:p>
     <w:p>
       <w:pPr>
-        <w:pStyle w:val="Normalwebb"/>
+        <w:pStyle w:val="NormalWeb"/>
         <w:shd w:val="clear" w:color="auto" w:fill="FFFFFF"/>
         <w:spacing w:before="180" w:beforeAutospacing="0" w:after="180" w:afterAutospacing="0"/>
         <w:rPr>
@@ -956,7 +787,7 @@
       </w:pPr>
       <w:r>
         <w:rPr>
-          <w:rStyle w:val="Stark"/>
+          <w:rStyle w:val="Strong"/>
           <w:rFonts w:asciiTheme="minorHAnsi" w:eastAsiaTheme="majorEastAsia" w:hAnsiTheme="minorHAnsi" w:cstheme="minorHAnsi"/>
           <w:b w:val="0"/>
           <w:bCs w:val="0"/>
@@ -968,7 +799,7 @@
       </w:r>
       <w:r>
         <w:rPr>
-          <w:rStyle w:val="Stark"/>
+          <w:rStyle w:val="Strong"/>
           <w:rFonts w:asciiTheme="minorHAnsi" w:eastAsiaTheme="majorEastAsia" w:hAnsiTheme="minorHAnsi" w:cstheme="minorHAnsi"/>
           <w:b w:val="0"/>
           <w:bCs w:val="0"/>
@@ -1032,16 +863,14 @@
     </w:p>
     <w:p>
       <w:pPr>
-        <w:pStyle w:val="Rubrik1"/>
+        <w:pStyle w:val="Heading1"/>
       </w:pPr>
-      <w:bookmarkStart w:id="1" w:name="_Toc66691252"/>
-      <w:bookmarkStart w:id="2" w:name="_GoBack"/>
+      <w:bookmarkStart w:id="1" w:name="_Toc66707265"/>
       <w:r>
         <w:t>Användarhandledning</w:t>
       </w:r>
       <w:bookmarkEnd w:id="1"/>
     </w:p>
-    <w:bookmarkEnd w:id="2"/>
     <w:p>
       <w:r>
         <w:t xml:space="preserve">För att testa mitt program är det bara att </w:t>
@@ -1076,84 +905,436 @@
     </w:p>
     <w:p>
       <w:pPr>
-        <w:pStyle w:val="Rubrik1"/>
+        <w:pStyle w:val="Heading1"/>
       </w:pPr>
-      <w:bookmarkStart w:id="3" w:name="_Toc66691253"/>
-      <w:r>
-        <w:t>Algoritmbeskrivning</w:t>
+      <w:bookmarkStart w:id="2" w:name="_Toc66707266"/>
+      <w:r>
+        <w:t xml:space="preserve">Algoritm- och </w:t>
+      </w:r>
+      <w:r>
+        <w:t>Systembeskrivning</w:t>
+      </w:r>
+      <w:bookmarkEnd w:id="2"/>
+    </w:p>
+    <w:p>
+      <w:r>
+        <w:t>Programmet är uppbyggt på ett objektorienterat sätt med olika klasser och datastrukturer för olika delar.</w:t>
+      </w:r>
+    </w:p>
+    <w:p>
+      <w:r>
+        <w:t xml:space="preserve">Agenterna är sin egen datastruktur som beskriver vad de har för roll, jobb, </w:t>
+      </w:r>
+      <w:proofErr w:type="spellStart"/>
+      <w:r>
+        <w:t>state</w:t>
+      </w:r>
+      <w:proofErr w:type="spellEnd"/>
+      <w:r>
+        <w:t xml:space="preserve">, bas, </w:t>
+      </w:r>
+      <w:proofErr w:type="spellStart"/>
+      <w:r>
+        <w:t>inventory</w:t>
+      </w:r>
+      <w:proofErr w:type="spellEnd"/>
+      <w:r>
+        <w:t xml:space="preserve">, position, </w:t>
+      </w:r>
+      <w:proofErr w:type="spellStart"/>
+      <w:r>
+        <w:t>path</w:t>
+      </w:r>
+      <w:proofErr w:type="spellEnd"/>
+      <w:r>
+        <w:t xml:space="preserve">, id, en låsnings variabel och en lokal timer. Agenterna används av </w:t>
+      </w:r>
+      <w:proofErr w:type="spellStart"/>
+      <w:r>
+        <w:t>state</w:t>
+      </w:r>
+      <w:r>
+        <w:t>Manager</w:t>
+      </w:r>
+      <w:proofErr w:type="spellEnd"/>
+      <w:r>
+        <w:t xml:space="preserve"> klassen samt </w:t>
+      </w:r>
+      <w:proofErr w:type="spellStart"/>
+      <w:r>
+        <w:t>base</w:t>
+      </w:r>
+      <w:r>
+        <w:t>Manager</w:t>
+      </w:r>
+      <w:proofErr w:type="spellEnd"/>
+      <w:r>
+        <w:t xml:space="preserve"> klassen och är en central del i hela programmet</w:t>
+      </w:r>
+      <w:r>
+        <w:t>.</w:t>
+      </w:r>
+    </w:p>
+    <w:p>
+      <w:proofErr w:type="spellStart"/>
+      <w:r>
+        <w:t>StateManager</w:t>
+      </w:r>
+      <w:proofErr w:type="spellEnd"/>
+      <w:r>
+        <w:t xml:space="preserve"> filen innehåller alla olika </w:t>
+      </w:r>
+      <w:proofErr w:type="spellStart"/>
+      <w:r>
+        <w:t>states</w:t>
+      </w:r>
+      <w:proofErr w:type="spellEnd"/>
+      <w:r>
+        <w:t xml:space="preserve"> som i sig är olika klasser som agenterna kan ha såsom, </w:t>
+      </w:r>
+      <w:proofErr w:type="spellStart"/>
+      <w:r>
+        <w:t>explore</w:t>
+      </w:r>
+      <w:proofErr w:type="spellEnd"/>
+      <w:r>
+        <w:t xml:space="preserve"> och </w:t>
+      </w:r>
+      <w:proofErr w:type="spellStart"/>
+      <w:r>
+        <w:t>locateMaterials</w:t>
+      </w:r>
+      <w:proofErr w:type="spellEnd"/>
+      <w:r>
+        <w:t xml:space="preserve">. State klassen använder sig av några globala variabler från andra filer exempelvis kartan och tidsmultiplikatorn, men även data från </w:t>
+      </w:r>
+      <w:proofErr w:type="spellStart"/>
+      <w:r>
+        <w:t>statParser</w:t>
+      </w:r>
+      <w:proofErr w:type="spellEnd"/>
+      <w:r>
+        <w:t xml:space="preserve"> filen.</w:t>
+      </w:r>
+      <w:r>
+        <w:t xml:space="preserve"> En agent är alltid i något </w:t>
+      </w:r>
+      <w:proofErr w:type="spellStart"/>
+      <w:r>
+        <w:t>state</w:t>
+      </w:r>
+      <w:proofErr w:type="spellEnd"/>
+      <w:r>
+        <w:t xml:space="preserve">. Varje </w:t>
+      </w:r>
+      <w:proofErr w:type="spellStart"/>
+      <w:r>
+        <w:t>state</w:t>
+      </w:r>
+      <w:proofErr w:type="spellEnd"/>
+      <w:r>
+        <w:t xml:space="preserve"> har en </w:t>
+      </w:r>
+      <w:proofErr w:type="spellStart"/>
+      <w:r>
+        <w:t>execute</w:t>
+      </w:r>
+      <w:proofErr w:type="spellEnd"/>
+      <w:r>
+        <w:t xml:space="preserve"> som kallas på när agenten ska utöva sitt </w:t>
+      </w:r>
+      <w:proofErr w:type="spellStart"/>
+      <w:r>
+        <w:t>state</w:t>
+      </w:r>
+      <w:proofErr w:type="spellEnd"/>
+      <w:r>
+        <w:t xml:space="preserve">. Alla </w:t>
+      </w:r>
+      <w:proofErr w:type="spellStart"/>
+      <w:r>
+        <w:t>execute</w:t>
+      </w:r>
+      <w:proofErr w:type="spellEnd"/>
+      <w:r>
+        <w:t xml:space="preserve"> metoder tar in samma parametrar så oavsett vilket </w:t>
+      </w:r>
+      <w:proofErr w:type="spellStart"/>
+      <w:r>
+        <w:t>state</w:t>
+      </w:r>
+      <w:proofErr w:type="spellEnd"/>
+      <w:r>
+        <w:t xml:space="preserve"> en agent är i kommer den att kunna exekveras.</w:t>
+      </w:r>
+    </w:p>
+    <w:p>
+      <w:proofErr w:type="spellStart"/>
+      <w:r>
+        <w:t>StatParser</w:t>
+      </w:r>
+      <w:proofErr w:type="spellEnd"/>
+      <w:r>
+        <w:t xml:space="preserve"> filen körs i början av programmet och används för att läsa in alla specifika värden som används för att uppgradera agenter, bygga byggnader och hantera material från en separat text fil. Funktionerna i denna fil används både av </w:t>
+      </w:r>
+      <w:proofErr w:type="spellStart"/>
+      <w:r>
+        <w:t>baseManager</w:t>
+      </w:r>
+      <w:proofErr w:type="spellEnd"/>
+      <w:r>
+        <w:t xml:space="preserve"> och </w:t>
+      </w:r>
+      <w:proofErr w:type="spellStart"/>
+      <w:r>
+        <w:t>stateManager</w:t>
+      </w:r>
+      <w:proofErr w:type="spellEnd"/>
+      <w:r>
+        <w:t xml:space="preserve"> klasserna då de använder dessa värden för att hantera agenterna.</w:t>
+      </w:r>
+    </w:p>
+    <w:p>
+      <w:proofErr w:type="spellStart"/>
+      <w:r>
+        <w:t>BaseManager</w:t>
+      </w:r>
+      <w:proofErr w:type="spellEnd"/>
+      <w:r>
+        <w:t xml:space="preserve"> filen tar hand om allt har med basen att göra. Det vill säga hur mycket material som basen har för nuvarande, vart basen befinner sig, vilka byggnader som kan byggas samt vilka byggnader som är byggda och del av basen. Byggnaderna</w:t>
+      </w:r>
+      <w:r>
+        <w:t xml:space="preserve"> är</w:t>
+      </w:r>
+      <w:r>
+        <w:t xml:space="preserve"> i sig egna klasser och fungerar på liknande sätt som de olika </w:t>
+      </w:r>
+      <w:proofErr w:type="spellStart"/>
+      <w:r>
+        <w:t>states</w:t>
+      </w:r>
+      <w:proofErr w:type="spellEnd"/>
+      <w:r>
+        <w:t xml:space="preserve"> som en agent kan vara i</w:t>
+      </w:r>
+      <w:r>
+        <w:t xml:space="preserve"> där byggnadens </w:t>
+      </w:r>
+      <w:proofErr w:type="spellStart"/>
+      <w:r>
+        <w:t>work</w:t>
+      </w:r>
+      <w:proofErr w:type="spellEnd"/>
+      <w:r>
+        <w:t xml:space="preserve"> metod kallas på från agenten. Liksom de olika </w:t>
+      </w:r>
+      <w:proofErr w:type="spellStart"/>
+      <w:r>
+        <w:t>states</w:t>
+      </w:r>
+      <w:proofErr w:type="spellEnd"/>
+      <w:r>
+        <w:t xml:space="preserve"> en agent kan vara i tar även </w:t>
+      </w:r>
+      <w:proofErr w:type="spellStart"/>
+      <w:r>
+        <w:t>work</w:t>
+      </w:r>
+      <w:proofErr w:type="spellEnd"/>
+      <w:r>
+        <w:t xml:space="preserve"> metoderna in samma parametrar så att inga ändringar behöver göras beroende på vad en agent ska jobba med.</w:t>
+      </w:r>
+    </w:p>
+    <w:p>
+      <w:r>
+        <w:lastRenderedPageBreak/>
+        <w:t xml:space="preserve">Kartan och fog </w:t>
+      </w:r>
+      <w:proofErr w:type="spellStart"/>
+      <w:r>
+        <w:t>of</w:t>
+      </w:r>
+      <w:proofErr w:type="spellEnd"/>
+      <w:r>
+        <w:t xml:space="preserve"> </w:t>
+      </w:r>
+      <w:proofErr w:type="spellStart"/>
+      <w:r>
+        <w:t>war</w:t>
+      </w:r>
+      <w:proofErr w:type="spellEnd"/>
+      <w:r>
+        <w:t xml:space="preserve"> har som förväntat en koppling mellan varandra där fog </w:t>
+      </w:r>
+      <w:proofErr w:type="spellStart"/>
+      <w:r>
+        <w:t>of</w:t>
+      </w:r>
+      <w:proofErr w:type="spellEnd"/>
+      <w:r>
+        <w:t xml:space="preserve"> </w:t>
+      </w:r>
+      <w:proofErr w:type="spellStart"/>
+      <w:r>
+        <w:t>war</w:t>
+      </w:r>
+      <w:proofErr w:type="spellEnd"/>
+      <w:r>
+        <w:t xml:space="preserve"> tar in kartan via en global variabel för att skapa en lika stor 2D </w:t>
+      </w:r>
+      <w:proofErr w:type="spellStart"/>
+      <w:r>
+        <w:t>array</w:t>
+      </w:r>
+      <w:proofErr w:type="spellEnd"/>
+      <w:r>
+        <w:t xml:space="preserve"> som den fyller med </w:t>
+      </w:r>
+      <w:proofErr w:type="spellStart"/>
+      <w:r>
+        <w:t>True</w:t>
+      </w:r>
+      <w:proofErr w:type="spellEnd"/>
+      <w:r>
+        <w:t xml:space="preserve"> eller </w:t>
+      </w:r>
+      <w:proofErr w:type="spellStart"/>
+      <w:r>
+        <w:t>False</w:t>
+      </w:r>
+      <w:proofErr w:type="spellEnd"/>
+      <w:r>
+        <w:t xml:space="preserve"> </w:t>
+      </w:r>
+      <w:proofErr w:type="spellStart"/>
+      <w:r>
+        <w:t>bools</w:t>
+      </w:r>
+      <w:proofErr w:type="spellEnd"/>
+      <w:r>
+        <w:t xml:space="preserve"> beroende på om en yta har blivit hittad än. Dessa används även i </w:t>
+      </w:r>
+      <w:proofErr w:type="spellStart"/>
+      <w:r>
+        <w:t>Pygame</w:t>
+      </w:r>
+      <w:proofErr w:type="spellEnd"/>
+      <w:r>
+        <w:t xml:space="preserve"> filen vilket tar hand om allt som behöver ritas ut på skärmen, det vill säga kartan, fog </w:t>
+      </w:r>
+      <w:proofErr w:type="spellStart"/>
+      <w:r>
+        <w:t>of</w:t>
+      </w:r>
+      <w:proofErr w:type="spellEnd"/>
+      <w:r>
+        <w:t xml:space="preserve"> </w:t>
+      </w:r>
+      <w:proofErr w:type="spellStart"/>
+      <w:r>
+        <w:t>war</w:t>
+      </w:r>
+      <w:proofErr w:type="spellEnd"/>
+      <w:r>
+        <w:t xml:space="preserve"> och agenterna.</w:t>
+      </w:r>
+    </w:p>
+    <w:p>
+      <w:r>
+        <w:t xml:space="preserve">Agenterna använder sig även av A* för att hitta vägen till sina destinationer. Koden för A* algoritmen som används i den här labben är mer eller mindre den samma som den jag använde i </w:t>
+      </w:r>
+      <w:proofErr w:type="spellStart"/>
+      <w:r>
+        <w:t>lab</w:t>
+      </w:r>
+      <w:proofErr w:type="spellEnd"/>
+      <w:r>
+        <w:t xml:space="preserve"> 2, där den stora skillnaden är att den även p</w:t>
+      </w:r>
+      <w:r>
+        <w:t>rioriterar att undvika sumpmark och att den även inte får gå över vatten.</w:t>
+      </w:r>
+    </w:p>
+    <w:p>
+      <w:r>
+        <w:t>För mer information rekommenderar jag att läsa kommentarerna som beskriver varje metod och klass i varje fil.</w:t>
+      </w:r>
+    </w:p>
+    <w:p>
+      <w:pPr>
+        <w:pStyle w:val="Heading1"/>
+      </w:pPr>
+      <w:bookmarkStart w:id="3" w:name="_Toc66707267"/>
+      <w:r>
+        <w:t>Lösningens begränsningar</w:t>
       </w:r>
       <w:bookmarkEnd w:id="3"/>
     </w:p>
     <w:p>
+      <w:r>
+        <w:t xml:space="preserve">Eftersom allting i simulationen var tvunget att följa en verklig tid tar det väldigt långt tid att </w:t>
+      </w:r>
+      <w:proofErr w:type="spellStart"/>
+      <w:r>
+        <w:t>debugga</w:t>
+      </w:r>
+      <w:proofErr w:type="spellEnd"/>
+      <w:r>
+        <w:t xml:space="preserve"> om man inte snabbar upp alla beräkningar lite. Genom att göra detta kan programmet börja lagga en del och om hastigheten sätts för hög kan det till och med </w:t>
+      </w:r>
+      <w:proofErr w:type="spellStart"/>
+      <w:r>
+        <w:t>crasha</w:t>
+      </w:r>
+      <w:proofErr w:type="spellEnd"/>
+      <w:r>
+        <w:t>. Eftersom applikationen vanligtvis ska köras i ett långsamt tempo då detta inte är ett problem ansåg jag att detta inte var ett alldeles för stort problem.</w:t>
+      </w:r>
+    </w:p>
+    <w:p>
       <w:pPr>
-        <w:pStyle w:val="Rubrik1"/>
+        <w:pStyle w:val="Heading1"/>
       </w:pPr>
-      <w:bookmarkStart w:id="4" w:name="_Toc66691254"/>
-      <w:r>
-        <w:t>Systembeskrivning</w:t>
+      <w:bookmarkStart w:id="4" w:name="_Toc66707268"/>
+      <w:r>
+        <w:t>Diskussio</w:t>
+      </w:r>
+      <w:r>
+        <w:t>n</w:t>
       </w:r>
       <w:bookmarkEnd w:id="4"/>
     </w:p>
     <w:p>
-      <w:pPr>
-        <w:pStyle w:val="Rubrik1"/>
-      </w:pPr>
-      <w:bookmarkStart w:id="5" w:name="_Toc66691255"/>
-      <w:r>
-        <w:t>Lösningens begränsningar</w:t>
-      </w:r>
-      <w:bookmarkEnd w:id="5"/>
-    </w:p>
-    <w:p>
-      <w:r>
-        <w:t xml:space="preserve">Eftersom allting i simulationen var tvunget att följa en verklig tid tar det väldigt långt tid att </w:t>
-      </w:r>
-      <w:proofErr w:type="spellStart"/>
-      <w:r>
-        <w:t>debugga</w:t>
-      </w:r>
-      <w:proofErr w:type="spellEnd"/>
-      <w:r>
-        <w:t xml:space="preserve"> om man inte snabbar upp alla beräkningar lite. Genom att göra detta kan programmet börja lagga en del och om hastigheten sätts för hög kan det till och med </w:t>
-      </w:r>
-      <w:proofErr w:type="spellStart"/>
-      <w:r>
-        <w:t>crasha</w:t>
-      </w:r>
-      <w:proofErr w:type="spellEnd"/>
-      <w:r>
-        <w:t>. Eftersom applikationen vanligtvis ska köras i ett långsamt tempo då detta inte är ett problem ansåg jag att detta inte var ett alldeles för stort problem.</w:t>
-      </w:r>
-    </w:p>
-    <w:p>
-      <w:pPr>
-        <w:pStyle w:val="Rubrik1"/>
-      </w:pPr>
-      <w:bookmarkStart w:id="6" w:name="_Toc66691256"/>
-      <w:r>
-        <w:t>Diskussio</w:t>
-      </w:r>
-      <w:r>
-        <w:t>n</w:t>
-      </w:r>
-      <w:bookmarkEnd w:id="6"/>
-    </w:p>
-    <w:p>
       <w:r>
         <w:t xml:space="preserve">I denna laboration har jag stött på en mängd problem som jag löst med mycket testande, såsom att arbetarna plockade upp fel föremål, byggarna byggde på fel ställen och </w:t>
       </w:r>
-    </w:p>
-    <w:p>
-      <w:pPr>
-        <w:pStyle w:val="Rubrik1"/>
-      </w:pPr>
-      <w:bookmarkStart w:id="7" w:name="_Toc66691257"/>
-      <w:r>
-        <w:t>Testkörningar</w:t>
-      </w:r>
-      <w:bookmarkEnd w:id="7"/>
-    </w:p>
-    <w:p/>
+      <w:r>
+        <w:t>byggnaderna skapade mycket fler produkter än vad det fanns material för.</w:t>
+      </w:r>
+    </w:p>
+    <w:p>
+      <w:r>
+        <w:t>Överlag tycker att labben har varit lärorik och intressant att arbeta med men jag tycker att den var alldeles för stor med för många små krav vilket har gjort att det tagit väldigt långt tid att utföra.</w:t>
+      </w:r>
+    </w:p>
+    <w:p>
+      <w:r>
+        <w:t xml:space="preserve">Jag planerade en hel del innan jag började med labben men stötte ändå på en del saker som jag inte kunnat förutse och efter en mängd sådana tillfällen tog jag lite mer av en </w:t>
+      </w:r>
+      <w:proofErr w:type="spellStart"/>
+      <w:r>
+        <w:t>bruteforce</w:t>
+      </w:r>
+      <w:proofErr w:type="spellEnd"/>
+      <w:r>
+        <w:t xml:space="preserve"> approach i mitt kodande vilket jag fått städa upp i efterhand.</w:t>
+      </w:r>
+    </w:p>
+    <w:p>
+      <w:r>
+        <w:t>Men i det stora hela är jag ändå nöjd med min insatts då jag har planerat mer än vanligt och lärt mig en hel del.</w:t>
+      </w:r>
+    </w:p>
     <w:sectPr>
       <w:headerReference w:type="default" r:id="rId8"/>
       <w:footerReference w:type="default" r:id="rId9"/>
@@ -1211,7 +1392,7 @@
     <w:sdtContent>
       <w:p>
         <w:pPr>
-          <w:pStyle w:val="Sidfot"/>
+          <w:pStyle w:val="Footer"/>
           <w:jc w:val="right"/>
         </w:pPr>
         <w:r>
@@ -1240,7 +1421,7 @@
   </w:sdt>
   <w:p>
     <w:pPr>
-      <w:pStyle w:val="Sidfot"/>
+      <w:pStyle w:val="Footer"/>
     </w:pPr>
     <w:r>
       <w:t>Oscar Östryd, Oscstr-9</w:t>
@@ -1278,7 +1459,7 @@
 <w:hdr xmlns:wpc="http://schemas.microsoft.com/office/word/2010/wordprocessingCanvas" xmlns:cx="http://schemas.microsoft.com/office/drawing/2014/chartex" xmlns:cx1="http://schemas.microsoft.com/office/drawing/2015/9/8/chartex" xmlns:cx2="http://schemas.microsoft.com/office/drawing/2015/10/21/chartex" xmlns:cx3="http://schemas.microsoft.com/office/drawing/2016/5/9/chartex" xmlns:cx4="http://schemas.microsoft.com/office/drawing/2016/5/10/chartex" xmlns:cx5="http://schemas.microsoft.com/office/drawing/2016/5/11/chartex" xmlns:cx6="http://schemas.microsoft.com/office/drawing/2016/5/12/chartex" xmlns:cx7="http://schemas.microsoft.com/office/drawing/2016/5/13/chartex" xmlns:cx8="http://schemas.microsoft.com/office/drawing/2016/5/14/chartex" xmlns:mc="http://schemas.openxmlformats.org/markup-compatibility/2006" xmlns:aink="http://schemas.microsoft.com/office/drawing/2016/ink" xmlns:am3d="http://schemas.microsoft.com/office/drawing/2017/model3d" xmlns:o="urn:schemas-microsoft-com:office:office" xmlns:r="http://schemas.openxmlformats.org/officeDocument/2006/relationships" xmlns:m="http://schemas.openxmlformats.org/officeDocument/2006/math" xmlns:v="urn:schemas-microsoft-com:vml" xmlns:wp14="http://schemas.microsoft.com/office/word/2010/wordprocessingDrawing" xmlns:wp="http://schemas.openxmlformats.org/drawingml/2006/wordprocessingDrawing" xmlns:w10="urn:schemas-microsoft-com:office:word" xmlns:w="http://schemas.openxmlformats.org/wordprocessingml/2006/main" xmlns:w14="http://schemas.microsoft.com/office/word/2010/wordml" xmlns:w15="http://schemas.microsoft.com/office/word/2012/wordml" xmlns:w16cex="http://schemas.microsoft.com/office/word/2018/wordml/cex" xmlns:w16cid="http://schemas.microsoft.com/office/word/2016/wordml/cid" xmlns:w16="http://schemas.microsoft.com/office/word/2018/wordml" xmlns:w16se="http://schemas.microsoft.com/office/word/2015/wordml/symex" xmlns:wpg="http://schemas.microsoft.com/office/word/2010/wordprocessingGroup" xmlns:wpi="http://schemas.microsoft.com/office/word/2010/wordprocessingInk" xmlns:wne="http://schemas.microsoft.com/office/word/2006/wordml" xmlns:wps="http://schemas.microsoft.com/office/word/2010/wordprocessingShape" mc:Ignorable="w14 w15 w16se w16cid w16 w16cex wp14">
   <w:p>
     <w:pPr>
-      <w:pStyle w:val="Sidhuvud"/>
+      <w:pStyle w:val="Header"/>
     </w:pPr>
     <w:r>
       <w:t>S0006D, Datorspels AI</w:t>
@@ -1687,11 +1868,11 @@
     <w:qFormat/>
     <w:rsid w:val="005F3C5F"/>
   </w:style>
-  <w:style w:type="paragraph" w:styleId="Rubrik1">
+  <w:style w:type="paragraph" w:styleId="Heading1">
     <w:name w:val="heading 1"/>
     <w:basedOn w:val="Normal"/>
     <w:next w:val="Normal"/>
-    <w:link w:val="Rubrik1Char"/>
+    <w:link w:val="Heading1Char"/>
     <w:uiPriority w:val="9"/>
     <w:qFormat/>
     <w:rsid w:val="005F3C5F"/>
@@ -1708,11 +1889,11 @@
       <w:szCs w:val="32"/>
     </w:rPr>
   </w:style>
-  <w:style w:type="paragraph" w:styleId="Rubrik2">
+  <w:style w:type="paragraph" w:styleId="Heading2">
     <w:name w:val="heading 2"/>
     <w:basedOn w:val="Normal"/>
     <w:next w:val="Normal"/>
-    <w:link w:val="Rubrik2Char"/>
+    <w:link w:val="Heading2Char"/>
     <w:uiPriority w:val="9"/>
     <w:unhideWhenUsed/>
     <w:qFormat/>
@@ -1730,13 +1911,13 @@
       <w:szCs w:val="26"/>
     </w:rPr>
   </w:style>
-  <w:style w:type="character" w:default="1" w:styleId="Standardstycketeckensnitt">
+  <w:style w:type="character" w:default="1" w:styleId="DefaultParagraphFont">
     <w:name w:val="Default Paragraph Font"/>
     <w:uiPriority w:val="1"/>
     <w:semiHidden/>
     <w:unhideWhenUsed/>
   </w:style>
-  <w:style w:type="table" w:default="1" w:styleId="Normaltabell">
+  <w:style w:type="table" w:default="1" w:styleId="TableNormal">
     <w:name w:val="Normal Table"/>
     <w:uiPriority w:val="99"/>
     <w:semiHidden/>
@@ -1751,16 +1932,16 @@
       </w:tblCellMar>
     </w:tblPr>
   </w:style>
-  <w:style w:type="numbering" w:default="1" w:styleId="Ingenlista">
+  <w:style w:type="numbering" w:default="1" w:styleId="NoList">
     <w:name w:val="No List"/>
     <w:uiPriority w:val="99"/>
     <w:semiHidden/>
     <w:unhideWhenUsed/>
   </w:style>
-  <w:style w:type="character" w:customStyle="1" w:styleId="Rubrik1Char">
-    <w:name w:val="Rubrik 1 Char"/>
-    <w:basedOn w:val="Standardstycketeckensnitt"/>
-    <w:link w:val="Rubrik1"/>
+  <w:style w:type="character" w:customStyle="1" w:styleId="Heading1Char">
+    <w:name w:val="Heading 1 Char"/>
+    <w:basedOn w:val="DefaultParagraphFont"/>
+    <w:link w:val="Heading1"/>
     <w:uiPriority w:val="9"/>
     <w:rsid w:val="005F3C5F"/>
     <w:rPr>
@@ -1770,11 +1951,11 @@
       <w:szCs w:val="32"/>
     </w:rPr>
   </w:style>
-  <w:style w:type="paragraph" w:styleId="Rubrik">
+  <w:style w:type="paragraph" w:styleId="Title">
     <w:name w:val="Title"/>
     <w:basedOn w:val="Normal"/>
     <w:next w:val="Normal"/>
-    <w:link w:val="RubrikChar"/>
+    <w:link w:val="TitleChar"/>
     <w:uiPriority w:val="10"/>
     <w:qFormat/>
     <w:rsid w:val="005F3C5F"/>
@@ -1790,10 +1971,10 @@
       <w:szCs w:val="56"/>
     </w:rPr>
   </w:style>
-  <w:style w:type="character" w:customStyle="1" w:styleId="RubrikChar">
-    <w:name w:val="Rubrik Char"/>
-    <w:basedOn w:val="Standardstycketeckensnitt"/>
-    <w:link w:val="Rubrik"/>
+  <w:style w:type="character" w:customStyle="1" w:styleId="TitleChar">
+    <w:name w:val="Title Char"/>
+    <w:basedOn w:val="DefaultParagraphFont"/>
+    <w:link w:val="Title"/>
     <w:uiPriority w:val="10"/>
     <w:rsid w:val="005F3C5F"/>
     <w:rPr>
@@ -1804,9 +1985,9 @@
       <w:szCs w:val="56"/>
     </w:rPr>
   </w:style>
-  <w:style w:type="character" w:styleId="Hyperlnk">
+  <w:style w:type="character" w:styleId="Hyperlink">
     <w:name w:val="Hyperlink"/>
-    <w:basedOn w:val="Standardstycketeckensnitt"/>
+    <w:basedOn w:val="DefaultParagraphFont"/>
     <w:uiPriority w:val="99"/>
     <w:unhideWhenUsed/>
     <w:rsid w:val="005F3C5F"/>
@@ -1815,10 +1996,10 @@
       <w:u w:val="single"/>
     </w:rPr>
   </w:style>
-  <w:style w:type="paragraph" w:styleId="Sidhuvud">
+  <w:style w:type="paragraph" w:styleId="Header">
     <w:name w:val="header"/>
     <w:basedOn w:val="Normal"/>
-    <w:link w:val="SidhuvudChar"/>
+    <w:link w:val="HeaderChar"/>
     <w:uiPriority w:val="99"/>
     <w:unhideWhenUsed/>
     <w:rsid w:val="005F3C5F"/>
@@ -1830,17 +2011,17 @@
       <w:spacing w:after="0" w:line="240" w:lineRule="auto"/>
     </w:pPr>
   </w:style>
-  <w:style w:type="character" w:customStyle="1" w:styleId="SidhuvudChar">
-    <w:name w:val="Sidhuvud Char"/>
-    <w:basedOn w:val="Standardstycketeckensnitt"/>
-    <w:link w:val="Sidhuvud"/>
+  <w:style w:type="character" w:customStyle="1" w:styleId="HeaderChar">
+    <w:name w:val="Header Char"/>
+    <w:basedOn w:val="DefaultParagraphFont"/>
+    <w:link w:val="Header"/>
     <w:uiPriority w:val="99"/>
     <w:rsid w:val="005F3C5F"/>
   </w:style>
-  <w:style w:type="paragraph" w:styleId="Sidfot">
+  <w:style w:type="paragraph" w:styleId="Footer">
     <w:name w:val="footer"/>
     <w:basedOn w:val="Normal"/>
-    <w:link w:val="SidfotChar"/>
+    <w:link w:val="FooterChar"/>
     <w:uiPriority w:val="99"/>
     <w:unhideWhenUsed/>
     <w:rsid w:val="005F3C5F"/>
@@ -1852,16 +2033,16 @@
       <w:spacing w:after="0" w:line="240" w:lineRule="auto"/>
     </w:pPr>
   </w:style>
-  <w:style w:type="character" w:customStyle="1" w:styleId="SidfotChar">
-    <w:name w:val="Sidfot Char"/>
-    <w:basedOn w:val="Standardstycketeckensnitt"/>
-    <w:link w:val="Sidfot"/>
+  <w:style w:type="character" w:customStyle="1" w:styleId="FooterChar">
+    <w:name w:val="Footer Char"/>
+    <w:basedOn w:val="DefaultParagraphFont"/>
+    <w:link w:val="Footer"/>
     <w:uiPriority w:val="99"/>
     <w:rsid w:val="005F3C5F"/>
   </w:style>
-  <w:style w:type="paragraph" w:styleId="Innehllsfrteckningsrubrik">
+  <w:style w:type="paragraph" w:styleId="TOCHeading">
     <w:name w:val="TOC Heading"/>
-    <w:basedOn w:val="Rubrik1"/>
+    <w:basedOn w:val="Heading1"/>
     <w:next w:val="Normal"/>
     <w:uiPriority w:val="39"/>
     <w:unhideWhenUsed/>
@@ -1874,7 +2055,7 @@
       <w:lang w:eastAsia="sv-SE"/>
     </w:rPr>
   </w:style>
-  <w:style w:type="paragraph" w:styleId="Innehll1">
+  <w:style w:type="paragraph" w:styleId="TOC1">
     <w:name w:val="toc 1"/>
     <w:basedOn w:val="Normal"/>
     <w:next w:val="Normal"/>
@@ -1886,9 +2067,9 @@
       <w:spacing w:after="100"/>
     </w:pPr>
   </w:style>
-  <w:style w:type="character" w:styleId="AnvndHyperlnk">
+  <w:style w:type="character" w:styleId="FollowedHyperlink">
     <w:name w:val="FollowedHyperlink"/>
-    <w:basedOn w:val="Standardstycketeckensnitt"/>
+    <w:basedOn w:val="DefaultParagraphFont"/>
     <w:uiPriority w:val="99"/>
     <w:semiHidden/>
     <w:unhideWhenUsed/>
@@ -1898,10 +2079,10 @@
       <w:u w:val="single"/>
     </w:rPr>
   </w:style>
-  <w:style w:type="character" w:customStyle="1" w:styleId="Rubrik2Char">
-    <w:name w:val="Rubrik 2 Char"/>
-    <w:basedOn w:val="Standardstycketeckensnitt"/>
-    <w:link w:val="Rubrik2"/>
+  <w:style w:type="character" w:customStyle="1" w:styleId="Heading2Char">
+    <w:name w:val="Heading 2 Char"/>
+    <w:basedOn w:val="DefaultParagraphFont"/>
+    <w:link w:val="Heading2"/>
     <w:uiPriority w:val="9"/>
     <w:rsid w:val="00A1796D"/>
     <w:rPr>
@@ -1911,7 +2092,7 @@
       <w:szCs w:val="26"/>
     </w:rPr>
   </w:style>
-  <w:style w:type="paragraph" w:styleId="Innehll2">
+  <w:style w:type="paragraph" w:styleId="TOC2">
     <w:name w:val="toc 2"/>
     <w:basedOn w:val="Normal"/>
     <w:next w:val="Normal"/>
@@ -1924,9 +2105,9 @@
       <w:ind w:left="220"/>
     </w:pPr>
   </w:style>
-  <w:style w:type="character" w:styleId="Olstomnmnande">
+  <w:style w:type="character" w:styleId="UnresolvedMention">
     <w:name w:val="Unresolved Mention"/>
-    <w:basedOn w:val="Standardstycketeckensnitt"/>
+    <w:basedOn w:val="DefaultParagraphFont"/>
     <w:uiPriority w:val="99"/>
     <w:semiHidden/>
     <w:unhideWhenUsed/>
@@ -1936,7 +2117,7 @@
       <w:shd w:val="clear" w:color="auto" w:fill="E1DFDD"/>
     </w:rPr>
   </w:style>
-  <w:style w:type="paragraph" w:styleId="Normalwebb">
+  <w:style w:type="paragraph" w:styleId="NormalWeb">
     <w:name w:val="Normal (Web)"/>
     <w:basedOn w:val="Normal"/>
     <w:uiPriority w:val="99"/>
@@ -1953,9 +2134,9 @@
       <w:lang w:eastAsia="sv-SE"/>
     </w:rPr>
   </w:style>
-  <w:style w:type="character" w:styleId="Stark">
+  <w:style w:type="character" w:styleId="Strong">
     <w:name w:val="Strong"/>
-    <w:basedOn w:val="Standardstycketeckensnitt"/>
+    <w:basedOn w:val="DefaultParagraphFont"/>
     <w:uiPriority w:val="22"/>
     <w:qFormat/>
     <w:rsid w:val="00BB0E5A"/>

</xml_diff>